<commit_message>
updated comments and files
</commit_message>
<xml_diff>
--- a/report.docx
+++ b/report.docx
@@ -4,44 +4,501 @@
   <w:body>
     <w:p>
       <w:pPr>
-        <w:pStyle w:val="Title"/>
-        <w:bidi w:val="0"/>
+        <w:pStyle w:val="Heading1"/>
+        <w:widowControl/>
+        <w:numPr>
+          <w:ilvl w:val="0"/>
+          <w:numId w:val="0"/>
+        </w:numPr>
+        <w:suppressAutoHyphens w:val="true"/>
         <w:spacing w:before="240" w:after="120"/>
-        <w:rPr/>
-      </w:pPr>
-      <w:r>
-        <w:rPr/>
-        <w:t>SEC Assignment 1 Report – 19744591</w:t>
+        <w:ind w:left="0" w:hanging="0"/>
+        <w:jc w:val="left"/>
+        <w:outlineLvl w:val="0"/>
+        <w:rPr/>
+      </w:pPr>
+      <w:r>
+        <w:rPr/>
+        <mc:AlternateContent>
+          <mc:Choice Requires="wps">
+            <w:drawing>
+              <wp:anchor behindDoc="0" distT="0" distB="0" distL="0" distR="0" simplePos="0" locked="0" layoutInCell="1" allowOverlap="1" relativeHeight="3">
+                <wp:simplePos x="0" y="0"/>
+                <wp:positionH relativeFrom="column">
+                  <wp:posOffset>-6443345</wp:posOffset>
+                </wp:positionH>
+                <wp:positionV relativeFrom="paragraph">
+                  <wp:posOffset>1067435</wp:posOffset>
+                </wp:positionV>
+                <wp:extent cx="7599680" cy="1751330"/>
+                <wp:effectExtent l="0" t="0" r="0" b="0"/>
+                <wp:wrapNone/>
+                <wp:docPr id="1" name="Shape1"/>
+                <a:graphic xmlns:a="http://schemas.openxmlformats.org/drawingml/2006/main">
+                  <a:graphicData uri="http://schemas.microsoft.com/office/word/2010/wordprocessingShape">
+                    <wps:wsp>
+                      <wps:cNvSpPr/>
+                      <wps:spPr>
+                        <a:xfrm>
+                          <a:off x="0" y="0"/>
+                          <a:ext cx="7598880" cy="1750680"/>
+                        </a:xfrm>
+                        <a:prstGeom prst="rect">
+                          <a:avLst/>
+                        </a:prstGeom>
+                        <a:noFill/>
+                        <a:ln>
+                          <a:noFill/>
+                        </a:ln>
+                      </wps:spPr>
+                      <wps:style>
+                        <a:lnRef idx="0"/>
+                        <a:fillRef idx="0"/>
+                        <a:effectRef idx="0"/>
+                        <a:fontRef idx="minor"/>
+                      </wps:style>
+                      <wps:txbx>
+                        <w:txbxContent>
+                          <w:p>
+                            <w:pPr>
+                              <w:pStyle w:val="FrameContents"/>
+                              <w:numPr>
+                                <w:ilvl w:val="0"/>
+                                <w:numId w:val="2"/>
+                              </w:numPr>
+                              <w:overflowPunct w:val="true"/>
+                              <w:bidi w:val="0"/>
+                              <w:spacing w:lineRule="auto" w:line="240" w:before="0" w:after="0"/>
+                              <w:ind w:left="0" w:right="0" w:hanging="0"/>
+                              <w:jc w:val="center"/>
+                              <w:rPr/>
+                            </w:pPr>
+                            <w:r>
+                              <w:rPr>
+                                <w:color w:val="FFFFFF"/>
+                                <w:sz w:val="80"/>
+                                <w:szCs w:val="80"/>
+                              </w:rPr>
+                              <w:t>SEC</w:t>
+                            </w:r>
+                          </w:p>
+                          <w:p>
+                            <w:pPr>
+                              <w:pStyle w:val="FrameContents"/>
+                              <w:numPr>
+                                <w:ilvl w:val="0"/>
+                                <w:numId w:val="2"/>
+                              </w:numPr>
+                              <w:overflowPunct w:val="true"/>
+                              <w:bidi w:val="0"/>
+                              <w:spacing w:lineRule="auto" w:line="240" w:before="0" w:after="0"/>
+                              <w:ind w:left="0" w:right="0" w:hanging="0"/>
+                              <w:jc w:val="center"/>
+                              <w:rPr/>
+                            </w:pPr>
+                            <w:r>
+                              <w:rPr>
+                                <w:color w:val="FFFFFF"/>
+                                <w:sz w:val="80"/>
+                                <w:szCs w:val="80"/>
+                              </w:rPr>
+                              <w:t>REPORT</w:t>
+                            </w:r>
+                          </w:p>
+                          <w:p>
+                            <w:pPr>
+                              <w:pStyle w:val="FrameContents"/>
+                              <w:numPr>
+                                <w:ilvl w:val="0"/>
+                                <w:numId w:val="2"/>
+                              </w:numPr>
+                              <w:overflowPunct w:val="true"/>
+                              <w:bidi w:val="0"/>
+                              <w:spacing w:lineRule="auto" w:line="240" w:before="0" w:after="0"/>
+                              <w:ind w:left="0" w:right="0" w:hanging="0"/>
+                              <w:jc w:val="center"/>
+                              <w:rPr/>
+                            </w:pPr>
+                            <w:r>
+                              <w:rPr>
+                                <w:color w:val="FFFFFF"/>
+                                <w:sz w:val="80"/>
+                                <w:szCs w:val="80"/>
+                              </w:rPr>
+                              <w:t>19744591</w:t>
+                            </w:r>
+                          </w:p>
+                        </w:txbxContent>
+                      </wps:txbx>
+                      <wps:bodyPr lIns="0" rIns="0" tIns="0" bIns="0" anchor="ctr">
+                        <a:spAutoFit/>
+                      </wps:bodyPr>
+                    </wps:wsp>
+                  </a:graphicData>
+                </a:graphic>
+              </wp:anchor>
+            </w:drawing>
+          </mc:Choice>
+          <mc:Fallback>
+            <w:pict>
+              <v:rect id="shape_0" ID="Shape1" stroked="f" style="position:absolute;margin-left:-507.35pt;margin-top:84.05pt;width:598.3pt;height:137.8pt">
+                <w10:wrap type="square"/>
+                <v:fill o:detectmouseclick="t" on="false"/>
+                <v:stroke color="#3465a4" joinstyle="round" endcap="flat"/>
+                <v:textbox>
+                  <w:txbxContent>
+                    <w:p>
+                      <w:pPr>
+                        <w:pStyle w:val="FrameContents"/>
+                        <w:numPr>
+                          <w:ilvl w:val="0"/>
+                          <w:numId w:val="2"/>
+                        </w:numPr>
+                        <w:overflowPunct w:val="true"/>
+                        <w:bidi w:val="0"/>
+                        <w:spacing w:lineRule="auto" w:line="240" w:before="0" w:after="0"/>
+                        <w:ind w:left="0" w:right="0" w:hanging="0"/>
+                        <w:jc w:val="center"/>
+                        <w:rPr/>
+                      </w:pPr>
+                      <w:r>
+                        <w:rPr>
+                          <w:color w:val="FFFFFF"/>
+                          <w:sz w:val="80"/>
+                          <w:szCs w:val="80"/>
+                        </w:rPr>
+                        <w:t>SEC</w:t>
+                      </w:r>
+                    </w:p>
+                    <w:p>
+                      <w:pPr>
+                        <w:pStyle w:val="FrameContents"/>
+                        <w:numPr>
+                          <w:ilvl w:val="0"/>
+                          <w:numId w:val="2"/>
+                        </w:numPr>
+                        <w:overflowPunct w:val="true"/>
+                        <w:bidi w:val="0"/>
+                        <w:spacing w:lineRule="auto" w:line="240" w:before="0" w:after="0"/>
+                        <w:ind w:left="0" w:right="0" w:hanging="0"/>
+                        <w:jc w:val="center"/>
+                        <w:rPr/>
+                      </w:pPr>
+                      <w:r>
+                        <w:rPr>
+                          <w:color w:val="FFFFFF"/>
+                          <w:sz w:val="80"/>
+                          <w:szCs w:val="80"/>
+                        </w:rPr>
+                        <w:t>REPORT</w:t>
+                      </w:r>
+                    </w:p>
+                    <w:p>
+                      <w:pPr>
+                        <w:pStyle w:val="FrameContents"/>
+                        <w:numPr>
+                          <w:ilvl w:val="0"/>
+                          <w:numId w:val="2"/>
+                        </w:numPr>
+                        <w:overflowPunct w:val="true"/>
+                        <w:bidi w:val="0"/>
+                        <w:spacing w:lineRule="auto" w:line="240" w:before="0" w:after="0"/>
+                        <w:ind w:left="0" w:right="0" w:hanging="0"/>
+                        <w:jc w:val="center"/>
+                        <w:rPr/>
+                      </w:pPr>
+                      <w:r>
+                        <w:rPr>
+                          <w:color w:val="FFFFFF"/>
+                          <w:sz w:val="80"/>
+                          <w:szCs w:val="80"/>
+                        </w:rPr>
+                        <w:t>19744591</w:t>
+                      </w:r>
+                    </w:p>
+                  </w:txbxContent>
+                </v:textbox>
+              </v:rect>
+            </w:pict>
+          </mc:Fallback>
+        </mc:AlternateContent>
+        <w:drawing>
+          <wp:anchor behindDoc="0" distT="0" distB="0" distL="0" distR="0" simplePos="0" locked="0" layoutInCell="1" allowOverlap="1" relativeHeight="2">
+            <wp:simplePos x="0" y="0"/>
+            <wp:positionH relativeFrom="page">
+              <wp:align>center</wp:align>
+            </wp:positionH>
+            <wp:positionV relativeFrom="page">
+              <wp:align>top</wp:align>
+            </wp:positionV>
+            <wp:extent cx="7560310" cy="10692130"/>
+            <wp:effectExtent l="0" t="0" r="0" b="0"/>
+            <wp:wrapSquare wrapText="largest"/>
+            <wp:docPr id="3" name="Image1" descr=""/>
+            <wp:cNvGraphicFramePr>
+              <a:graphicFrameLocks xmlns:a="http://schemas.openxmlformats.org/drawingml/2006/main" noChangeAspect="1"/>
+            </wp:cNvGraphicFramePr>
+            <a:graphic xmlns:a="http://schemas.openxmlformats.org/drawingml/2006/main">
+              <a:graphicData uri="http://schemas.openxmlformats.org/drawingml/2006/picture">
+                <pic:pic xmlns:pic="http://schemas.openxmlformats.org/drawingml/2006/picture">
+                  <pic:nvPicPr>
+                    <pic:cNvPr id="3" name="Image1" descr=""/>
+                    <pic:cNvPicPr>
+                      <a:picLocks noChangeAspect="1" noChangeArrowheads="1"/>
+                    </pic:cNvPicPr>
+                  </pic:nvPicPr>
+                  <pic:blipFill>
+                    <a:blip r:embed="rId2"/>
+                    <a:stretch>
+                      <a:fillRect/>
+                    </a:stretch>
+                  </pic:blipFill>
+                  <pic:spPr bwMode="auto">
+                    <a:xfrm>
+                      <a:off x="0" y="0"/>
+                      <a:ext cx="7560310" cy="10692130"/>
+                    </a:xfrm>
+                    <a:prstGeom prst="rect">
+                      <a:avLst/>
+                    </a:prstGeom>
+                  </pic:spPr>
+                </pic:pic>
+              </a:graphicData>
+            </a:graphic>
+          </wp:anchor>
+        </w:drawing>
+      </w:r>
+      <w:r>
+        <w:br w:type="page"/>
       </w:r>
     </w:p>
     <w:p>
       <w:pPr>
         <w:pStyle w:val="Heading1"/>
-        <w:bidi w:val="0"/>
+        <w:numPr>
+          <w:ilvl w:val="0"/>
+          <w:numId w:val="2"/>
+        </w:numPr>
+        <w:rPr/>
+      </w:pPr>
+      <w:r>
+        <w:rPr/>
+      </w:r>
+    </w:p>
+    <w:p>
+      <w:pPr>
+        <w:pStyle w:val="Heading1"/>
+        <w:widowControl/>
+        <w:numPr>
+          <w:ilvl w:val="0"/>
+          <w:numId w:val="0"/>
+        </w:numPr>
+        <w:suppressAutoHyphens w:val="true"/>
         <w:jc w:val="left"/>
-        <w:rPr/>
-      </w:pPr>
-      <w:r>
-        <w:rPr/>
+        <w:outlineLvl w:val="0"/>
+        <w:rPr>
+          <w:rFonts w:ascii="Liberation Sans" w:hAnsi="Liberation Sans" w:eastAsia="Noto Sans CJK SC" w:cs="Lohit Devanagari"/>
+          <w:b/>
+          <w:b/>
+          <w:bCs/>
+          <w:color w:val="auto"/>
+          <w:kern w:val="2"/>
+          <w:sz w:val="32"/>
+          <w:szCs w:val="32"/>
+          <w:lang w:val="en-AU" w:eastAsia="zh-CN" w:bidi="hi-IN"/>
+        </w:rPr>
+      </w:pPr>
+      <w:r>
+        <w:rPr/>
+      </w:r>
+      <w:r>
+        <w:br w:type="page"/>
       </w:r>
     </w:p>
     <w:p>
       <w:pPr>
         <w:pStyle w:val="Heading1"/>
-        <w:bidi w:val="0"/>
-        <w:jc w:val="left"/>
-        <w:rPr/>
-      </w:pPr>
-      <w:r>
-        <w:rPr/>
-      </w:r>
-    </w:p>
-    <w:p>
-      <w:pPr>
-        <w:pStyle w:val="Normal"/>
-        <w:bidi w:val="0"/>
-        <w:jc w:val="left"/>
-        <w:rPr/>
+        <w:rPr>
+          <w:rFonts w:ascii="Liberation Sans" w:hAnsi="Liberation Sans" w:eastAsia="Noto Sans CJK SC" w:cs="Lohit Devanagari"/>
+          <w:b/>
+          <w:b/>
+          <w:bCs/>
+          <w:color w:val="auto"/>
+          <w:kern w:val="2"/>
+          <w:sz w:val="32"/>
+          <w:szCs w:val="32"/>
+          <w:lang w:val="en-AU" w:eastAsia="zh-CN" w:bidi="hi-IN"/>
+        </w:rPr>
+      </w:pPr>
+      <w:r>
+        <w:rPr/>
+      </w:r>
+    </w:p>
+    <w:p>
+      <w:pPr>
+        <w:pStyle w:val="Heading1"/>
+        <w:rPr>
+          <w:rFonts w:ascii="Liberation Sans" w:hAnsi="Liberation Sans" w:eastAsia="Noto Sans CJK SC" w:cs="Lohit Devanagari"/>
+          <w:b/>
+          <w:b/>
+          <w:bCs/>
+          <w:color w:val="auto"/>
+          <w:kern w:val="2"/>
+          <w:sz w:val="32"/>
+          <w:szCs w:val="32"/>
+          <w:lang w:val="en-AU" w:eastAsia="zh-CN" w:bidi="hi-IN"/>
+        </w:rPr>
+      </w:pPr>
+      <w:r>
+        <w:rPr/>
+        <w:t>Multi-threading design and architecture</w:t>
+      </w:r>
+    </w:p>
+    <w:p>
+      <w:pPr>
+        <w:pStyle w:val="Heading2"/>
+        <w:rPr>
+          <w:rFonts w:ascii="Liberation Sans" w:hAnsi="Liberation Sans" w:eastAsia="Noto Sans CJK SC" w:cs="Lohit Devanagari"/>
+          <w:b/>
+          <w:b/>
+          <w:bCs/>
+          <w:color w:val="auto"/>
+          <w:kern w:val="2"/>
+          <w:sz w:val="32"/>
+          <w:szCs w:val="32"/>
+          <w:lang w:val="en-AU" w:eastAsia="zh-CN" w:bidi="hi-IN"/>
+        </w:rPr>
+      </w:pPr>
+      <w:r>
+        <w:rPr/>
+        <w:t>Threads and responsibility</w:t>
+      </w:r>
+    </w:p>
+    <w:p>
+      <w:pPr>
+        <w:pStyle w:val="TextBody"/>
+        <w:rPr>
+          <w:rFonts w:ascii="Liberation Sans" w:hAnsi="Liberation Sans" w:eastAsia="Noto Sans CJK SC" w:cs="Lohit Devanagari"/>
+          <w:b/>
+          <w:b/>
+          <w:bCs/>
+          <w:color w:val="auto"/>
+          <w:kern w:val="2"/>
+          <w:sz w:val="32"/>
+          <w:szCs w:val="32"/>
+          <w:lang w:val="en-AU" w:eastAsia="zh-CN" w:bidi="hi-IN"/>
+        </w:rPr>
+      </w:pPr>
+      <w:r>
+        <w:rPr/>
+        <w:t>This project was designed with a heavy focus on multi-threading. The class responsible for starting the threads is the FileCompareApp class inside of package View. This class started two thread pools, and I/O thread which is a single thread pool and one for CPU intensive tasks. The CPU intensive task consisted of most of the available thread pool that the machine would offer. The decision to not give this app all the threads available was due to the machine freezing sometimes on which this app was tested.</w:t>
+      </w:r>
+    </w:p>
+    <w:p>
+      <w:pPr>
+        <w:pStyle w:val="TextBody"/>
+        <w:rPr>
+          <w:rFonts w:ascii="Liberation Sans" w:hAnsi="Liberation Sans" w:eastAsia="Noto Sans CJK SC" w:cs="Lohit Devanagari"/>
+          <w:b/>
+          <w:b/>
+          <w:bCs/>
+          <w:color w:val="auto"/>
+          <w:kern w:val="2"/>
+          <w:sz w:val="32"/>
+          <w:szCs w:val="32"/>
+          <w:lang w:val="en-AU" w:eastAsia="zh-CN" w:bidi="hi-IN"/>
+        </w:rPr>
+      </w:pPr>
+      <w:r>
+        <w:rPr/>
+        <w:t xml:space="preserve">A blocking queue was used in the FileLogger class. </w:t>
+      </w:r>
+      <w:r>
+        <w:rPr>
+          <w:rFonts w:eastAsia="Noto Serif CJK SC" w:cs="Lohit Devanagari"/>
+          <w:color w:val="auto"/>
+          <w:kern w:val="2"/>
+          <w:sz w:val="24"/>
+          <w:szCs w:val="24"/>
+          <w:lang w:val="en-AU" w:eastAsia="zh-CN" w:bidi="hi-IN"/>
+        </w:rPr>
+        <w:t>The blocking queue is not known to the outside world as it only concerns the logger class. Its only responsibility is to provide comparison results to be written to files after they are provided by the outside world.</w:t>
+      </w:r>
+    </w:p>
+    <w:p>
+      <w:pPr>
+        <w:pStyle w:val="Heading2"/>
+        <w:rPr>
+          <w:rFonts w:ascii="Liberation Sans" w:hAnsi="Liberation Sans" w:eastAsia="Noto Sans CJK SC" w:cs="Lohit Devanagari"/>
+          <w:b/>
+          <w:b/>
+          <w:bCs/>
+          <w:color w:val="auto"/>
+          <w:kern w:val="2"/>
+          <w:sz w:val="32"/>
+          <w:szCs w:val="32"/>
+          <w:lang w:val="en-AU" w:eastAsia="zh-CN" w:bidi="hi-IN"/>
+        </w:rPr>
+      </w:pPr>
+      <w:r>
+        <w:rPr/>
+        <w:t>Threads communication</w:t>
+      </w:r>
+    </w:p>
+    <w:p>
+      <w:pPr>
+        <w:pStyle w:val="TextBody"/>
+        <w:rPr>
+          <w:rFonts w:ascii="Liberation Sans" w:hAnsi="Liberation Sans" w:eastAsia="Noto Sans CJK SC" w:cs="Lohit Devanagari"/>
+          <w:b/>
+          <w:b/>
+          <w:bCs/>
+          <w:color w:val="auto"/>
+          <w:kern w:val="2"/>
+          <w:sz w:val="32"/>
+          <w:szCs w:val="32"/>
+          <w:lang w:val="en-AU" w:eastAsia="zh-CN" w:bidi="hi-IN"/>
+        </w:rPr>
+      </w:pPr>
+      <w:r>
+        <w:rPr/>
+        <w:t>The</w:t>
+      </w:r>
+    </w:p>
+    <w:p>
+      <w:pPr>
+        <w:pStyle w:val="TextBody"/>
+        <w:rPr>
+          <w:rFonts w:ascii="Liberation Sans" w:hAnsi="Liberation Sans" w:eastAsia="Noto Sans CJK SC" w:cs="Lohit Devanagari"/>
+          <w:b/>
+          <w:b/>
+          <w:bCs/>
+          <w:color w:val="auto"/>
+          <w:kern w:val="2"/>
+          <w:sz w:val="32"/>
+          <w:szCs w:val="32"/>
+          <w:lang w:val="en-AU" w:eastAsia="zh-CN" w:bidi="hi-IN"/>
+        </w:rPr>
+      </w:pPr>
+      <w:r>
+        <w:rPr/>
+      </w:r>
+    </w:p>
+    <w:p>
+      <w:pPr>
+        <w:pStyle w:val="TextBody"/>
+        <w:spacing w:before="0" w:after="140"/>
+        <w:rPr>
+          <w:rFonts w:ascii="Liberation Sans" w:hAnsi="Liberation Sans" w:eastAsia="Noto Sans CJK SC" w:cs="Lohit Devanagari"/>
+          <w:b/>
+          <w:b/>
+          <w:bCs/>
+          <w:color w:val="auto"/>
+          <w:kern w:val="2"/>
+          <w:sz w:val="32"/>
+          <w:szCs w:val="32"/>
+          <w:lang w:val="en-AU" w:eastAsia="zh-CN" w:bidi="hi-IN"/>
+        </w:rPr>
       </w:pPr>
       <w:r>
         <w:rPr/>
@@ -54,6 +511,7 @@
       <w:pgNumType w:fmt="decimal"/>
       <w:formProt w:val="false"/>
       <w:textDirection w:val="lrTb"/>
+      <w:docGrid w:type="default" w:linePitch="100" w:charSpace="0"/>
     </w:sectPr>
   </w:body>
 </w:document>
@@ -78,6 +536,126 @@
     </w:lvl>
     <w:lvl w:ilvl="1">
       <w:start w:val="1"/>
+      <w:pStyle w:val="Heading2"/>
+      <w:numFmt w:val="none"/>
+      <w:suff w:val="nothing"/>
+      <w:lvlText w:val=""/>
+      <w:lvlJc w:val="left"/>
+      <w:pPr>
+        <w:tabs>
+          <w:tab w:val="num" w:pos="0"/>
+        </w:tabs>
+        <w:ind w:left="0" w:hanging="0"/>
+      </w:pPr>
+    </w:lvl>
+    <w:lvl w:ilvl="2">
+      <w:start w:val="1"/>
+      <w:numFmt w:val="none"/>
+      <w:suff w:val="nothing"/>
+      <w:lvlText w:val=""/>
+      <w:lvlJc w:val="left"/>
+      <w:pPr>
+        <w:tabs>
+          <w:tab w:val="num" w:pos="0"/>
+        </w:tabs>
+        <w:ind w:left="0" w:hanging="0"/>
+      </w:pPr>
+    </w:lvl>
+    <w:lvl w:ilvl="3">
+      <w:start w:val="1"/>
+      <w:numFmt w:val="none"/>
+      <w:suff w:val="nothing"/>
+      <w:lvlText w:val=""/>
+      <w:lvlJc w:val="left"/>
+      <w:pPr>
+        <w:tabs>
+          <w:tab w:val="num" w:pos="0"/>
+        </w:tabs>
+        <w:ind w:left="0" w:hanging="0"/>
+      </w:pPr>
+    </w:lvl>
+    <w:lvl w:ilvl="4">
+      <w:start w:val="1"/>
+      <w:numFmt w:val="none"/>
+      <w:suff w:val="nothing"/>
+      <w:lvlText w:val=""/>
+      <w:lvlJc w:val="left"/>
+      <w:pPr>
+        <w:tabs>
+          <w:tab w:val="num" w:pos="0"/>
+        </w:tabs>
+        <w:ind w:left="0" w:hanging="0"/>
+      </w:pPr>
+    </w:lvl>
+    <w:lvl w:ilvl="5">
+      <w:start w:val="1"/>
+      <w:numFmt w:val="none"/>
+      <w:suff w:val="nothing"/>
+      <w:lvlText w:val=""/>
+      <w:lvlJc w:val="left"/>
+      <w:pPr>
+        <w:tabs>
+          <w:tab w:val="num" w:pos="0"/>
+        </w:tabs>
+        <w:ind w:left="0" w:hanging="0"/>
+      </w:pPr>
+    </w:lvl>
+    <w:lvl w:ilvl="6">
+      <w:start w:val="1"/>
+      <w:numFmt w:val="none"/>
+      <w:suff w:val="nothing"/>
+      <w:lvlText w:val=""/>
+      <w:lvlJc w:val="left"/>
+      <w:pPr>
+        <w:tabs>
+          <w:tab w:val="num" w:pos="0"/>
+        </w:tabs>
+        <w:ind w:left="0" w:hanging="0"/>
+      </w:pPr>
+    </w:lvl>
+    <w:lvl w:ilvl="7">
+      <w:start w:val="1"/>
+      <w:numFmt w:val="none"/>
+      <w:suff w:val="nothing"/>
+      <w:lvlText w:val=""/>
+      <w:lvlJc w:val="left"/>
+      <w:pPr>
+        <w:tabs>
+          <w:tab w:val="num" w:pos="0"/>
+        </w:tabs>
+        <w:ind w:left="0" w:hanging="0"/>
+      </w:pPr>
+    </w:lvl>
+    <w:lvl w:ilvl="8">
+      <w:start w:val="1"/>
+      <w:numFmt w:val="none"/>
+      <w:suff w:val="nothing"/>
+      <w:lvlText w:val=""/>
+      <w:lvlJc w:val="left"/>
+      <w:pPr>
+        <w:tabs>
+          <w:tab w:val="num" w:pos="0"/>
+        </w:tabs>
+        <w:ind w:left="0" w:hanging="0"/>
+      </w:pPr>
+    </w:lvl>
+  </w:abstractNum>
+  <w:abstractNum w:abstractNumId="2">
+    <w:lvl w:ilvl="0">
+      <w:start w:val="1"/>
+      <w:numFmt w:val="none"/>
+      <w:suff w:val="nothing"/>
+      <w:lvlText w:val=""/>
+      <w:lvlJc w:val="left"/>
+      <w:pPr>
+        <w:tabs>
+          <w:tab w:val="num" w:pos="0"/>
+        </w:tabs>
+        <w:ind w:left="0" w:hanging="0"/>
+      </w:pPr>
+    </w:lvl>
+    <w:lvl w:ilvl="1">
+      <w:start w:val="1"/>
       <w:numFmt w:val="none"/>
       <w:suff w:val="nothing"/>
       <w:lvlText w:val=""/>
@@ -183,6 +761,9 @@
   </w:abstractNum>
   <w:num w:numId="1">
     <w:abstractNumId w:val="1"/>
+  </w:num>
+  <w:num w:numId="2">
+    <w:abstractNumId w:val="2"/>
   </w:num>
 </w:numbering>
 </file>
@@ -194,14 +775,13 @@
       <w:rPr>
         <w:rFonts w:ascii="Liberation Serif" w:hAnsi="Liberation Serif" w:eastAsia="Noto Serif CJK SC" w:cs="Lohit Devanagari"/>
         <w:kern w:val="2"/>
-        <w:sz w:val="24"/>
+        <w:sz w:val="20"/>
         <w:szCs w:val="24"/>
         <w:lang w:val="en-AU" w:eastAsia="zh-CN" w:bidi="hi-IN"/>
       </w:rPr>
     </w:rPrDefault>
     <w:pPrDefault>
       <w:pPr>
-        <w:widowControl/>
         <w:suppressAutoHyphens w:val="true"/>
       </w:pPr>
     </w:pPrDefault>
@@ -211,7 +791,10 @@
     <w:qFormat/>
     <w:pPr>
       <w:widowControl/>
+      <w:suppressAutoHyphens w:val="true"/>
       <w:bidi w:val="0"/>
+      <w:spacing w:before="0" w:after="0"/>
+      <w:jc w:val="left"/>
     </w:pPr>
     <w:rPr>
       <w:rFonts w:ascii="Liberation Serif" w:hAnsi="Liberation Serif" w:eastAsia="Noto Serif CJK SC" w:cs="Lohit Devanagari"/>
@@ -242,6 +825,26 @@
       <w:szCs w:val="36"/>
     </w:rPr>
   </w:style>
+  <w:style w:type="paragraph" w:styleId="Heading2">
+    <w:name w:val="Heading 2"/>
+    <w:basedOn w:val="Heading"/>
+    <w:next w:val="TextBody"/>
+    <w:qFormat/>
+    <w:pPr>
+      <w:numPr>
+        <w:ilvl w:val="1"/>
+        <w:numId w:val="1"/>
+      </w:numPr>
+      <w:spacing w:before="200" w:after="120"/>
+      <w:outlineLvl w:val="1"/>
+    </w:pPr>
+    <w:rPr>
+      <w:b/>
+      <w:bCs/>
+      <w:sz w:val="32"/>
+      <w:szCs w:val="32"/>
+    </w:rPr>
+  </w:style>
   <w:style w:type="paragraph" w:styleId="Heading">
     <w:name w:val="Heading"/>
     <w:basedOn w:val="Normal"/>
@@ -329,5 +932,12 @@
       <w:szCs w:val="36"/>
     </w:rPr>
   </w:style>
+  <w:style w:type="paragraph" w:styleId="FrameContents">
+    <w:name w:val="Frame Contents"/>
+    <w:basedOn w:val="Normal"/>
+    <w:qFormat/>
+    <w:pPr/>
+    <w:rPr/>
+  </w:style>
 </w:styles>
 </file>
</xml_diff>